<commit_message>
Updated with Splunk and Kafka.
</commit_message>
<xml_diff>
--- a/Resume - File/Sanket Vaidya - Salesforce TA.docx
+++ b/Resume - File/Sanket Vaidya - Salesforce TA.docx
@@ -2,15 +2,6 @@
 <file path=word/document.xml><?xml version="1.0" encoding="utf-8"?>
 <w:document xmlns:wpc="http://schemas.microsoft.com/office/word/2010/wordprocessingCanvas" xmlns:cx="http://schemas.microsoft.com/office/drawing/2014/chartex" xmlns:cx1="http://schemas.microsoft.com/office/drawing/2015/9/8/chartex" xmlns:cx2="http://schemas.microsoft.com/office/drawing/2015/10/21/chartex" xmlns:cx3="http://schemas.microsoft.com/office/drawing/2016/5/9/chartex" xmlns:cx4="http://schemas.microsoft.com/office/drawing/2016/5/10/chartex" xmlns:cx5="http://schemas.microsoft.com/office/drawing/2016/5/11/chartex" xmlns:cx6="http://schemas.microsoft.com/office/drawing/2016/5/12/chartex" xmlns:cx7="http://schemas.microsoft.com/office/drawing/2016/5/13/chartex" xmlns:cx8="http://schemas.microsoft.com/office/drawing/2016/5/14/chartex" xmlns:mc="http://schemas.openxmlformats.org/markup-compatibility/2006" xmlns:aink="http://schemas.microsoft.com/office/drawing/2016/ink" xmlns:am3d="http://schemas.microsoft.com/office/drawing/2017/model3d" xmlns:o="urn:schemas-microsoft-com:office:office" xmlns:oel="http://schemas.microsoft.com/office/2019/extlst" xmlns:r="http://schemas.openxmlformats.org/officeDocument/2006/relationships" xmlns:m="http://schemas.openxmlformats.org/officeDocument/2006/math" xmlns:v="urn:schemas-microsoft-com:vml" xmlns:wp14="http://schemas.microsoft.com/office/word/2010/wordprocessingDrawing" xmlns:wp="http://schemas.openxmlformats.org/drawingml/2006/wordprocessingDrawing" xmlns:w10="urn:schemas-microsoft-com:office:word" xmlns:w="http://schemas.openxmlformats.org/wordprocessingml/2006/main" xmlns:w14="http://schemas.microsoft.com/office/word/2010/wordml" xmlns:w15="http://schemas.microsoft.com/office/word/2012/wordml" xmlns:w16cex="http://schemas.microsoft.com/office/word/2018/wordml/cex" xmlns:w16cid="http://schemas.microsoft.com/office/word/2016/wordml/cid" xmlns:w16="http://schemas.microsoft.com/office/word/2018/wordml" xmlns:w16sdtdh="http://schemas.microsoft.com/office/word/2020/wordml/sdtdatahash" xmlns:w16se="http://schemas.microsoft.com/office/word/2015/wordml/symex" xmlns:wpg="http://schemas.microsoft.com/office/word/2010/wordprocessingGroup" xmlns:wpi="http://schemas.microsoft.com/office/word/2010/wordprocessingInk" xmlns:wne="http://schemas.microsoft.com/office/word/2006/wordml" xmlns:wps="http://schemas.microsoft.com/office/word/2010/wordprocessingShape" mc:Ignorable="w14 w15 w16se w16cid w16 w16cex w16sdtdh wp14">
   <w:body>
-    <w:p>
-      <w:pPr>
-        <w:pStyle w:val="BodyText2"/>
-        <w:jc w:val="left"/>
-        <w:rPr>
-          <w:sz w:val="20"/>
-        </w:rPr>
-      </w:pPr>
-    </w:p>
     <w:tbl>
       <w:tblPr>
         <w:tblW w:w="0" w:type="auto"/>
@@ -506,7 +497,6 @@
         </w:rPr>
         <w:t xml:space="preserve">Aura Components, </w:t>
       </w:r>
-      <w:proofErr w:type="spellStart"/>
       <w:r>
         <w:rPr>
           <w:rFonts w:ascii="Arial" w:hAnsi="Arial" w:cs="Arial"/>
@@ -516,7 +506,6 @@
         </w:rPr>
         <w:t>AutoRabit</w:t>
       </w:r>
-      <w:proofErr w:type="spellEnd"/>
       <w:r>
         <w:rPr>
           <w:rFonts w:ascii="Arial" w:hAnsi="Arial" w:cs="Arial"/>
@@ -524,9 +513,8 @@
           <w:sz w:val="20"/>
           <w:szCs w:val="20"/>
         </w:rPr>
-        <w:t xml:space="preserve">, </w:t>
-      </w:r>
-      <w:proofErr w:type="spellStart"/>
+        <w:t>, Copado</w:t>
+      </w:r>
       <w:r>
         <w:rPr>
           <w:rFonts w:ascii="Arial" w:hAnsi="Arial" w:cs="Arial"/>
@@ -534,9 +522,8 @@
           <w:sz w:val="20"/>
           <w:szCs w:val="20"/>
         </w:rPr>
-        <w:t>Copado</w:t>
-      </w:r>
-      <w:proofErr w:type="spellEnd"/>
+        <w:t>, Release Management</w:t>
+      </w:r>
       <w:r>
         <w:rPr>
           <w:rFonts w:ascii="Arial" w:hAnsi="Arial" w:cs="Arial"/>
@@ -544,7 +531,7 @@
           <w:sz w:val="20"/>
           <w:szCs w:val="20"/>
         </w:rPr>
-        <w:t>, Release Management</w:t>
+        <w:t>, Heroku</w:t>
       </w:r>
       <w:r>
         <w:rPr>
@@ -553,7 +540,7 @@
           <w:sz w:val="20"/>
           <w:szCs w:val="20"/>
         </w:rPr>
-        <w:t>, Heroku</w:t>
+        <w:t>, MuleSoft</w:t>
       </w:r>
     </w:p>
     <w:p>
@@ -683,7 +670,7 @@
           <w:sz w:val="20"/>
           <w:szCs w:val="20"/>
         </w:rPr>
-        <w:t>Elasticsearch, Logstash, Kibana,</w:t>
+        <w:t xml:space="preserve">Splunk, Apache Kafka, </w:t>
       </w:r>
       <w:r>
         <w:rPr>
@@ -692,7 +679,7 @@
           <w:sz w:val="20"/>
           <w:szCs w:val="20"/>
         </w:rPr>
-        <w:t xml:space="preserve"> </w:t>
+        <w:t xml:space="preserve">Elasticsearch, </w:t>
       </w:r>
       <w:r>
         <w:rPr>
@@ -701,19 +688,8 @@
           <w:sz w:val="20"/>
           <w:szCs w:val="20"/>
         </w:rPr>
-        <w:t xml:space="preserve">MuleSoft, </w:t>
-      </w:r>
-      <w:proofErr w:type="spellStart"/>
-      <w:r>
-        <w:rPr>
-          <w:rFonts w:ascii="Arial" w:hAnsi="Arial" w:cs="Arial"/>
-          <w:color w:val="000000"/>
-          <w:sz w:val="20"/>
-          <w:szCs w:val="20"/>
-        </w:rPr>
-        <w:t>JitterBit</w:t>
-      </w:r>
-      <w:proofErr w:type="spellEnd"/>
+        <w:t>Informatica</w:t>
+      </w:r>
     </w:p>
     <w:p>
       <w:pPr>
@@ -1379,17 +1355,8 @@
                 <w:rFonts w:cs="Arial"/>
                 <w:bCs/>
               </w:rPr>
-              <w:t xml:space="preserve">Developing Web Applications with Visual C# </w:t>
-            </w:r>
-            <w:proofErr w:type="gramStart"/>
-            <w:r>
-              <w:rPr>
-                <w:rFonts w:cs="Arial"/>
-                <w:bCs/>
-              </w:rPr>
-              <w:t>.NET</w:t>
-            </w:r>
-            <w:proofErr w:type="gramEnd"/>
+              <w:t>Developing Web Applications with Visual C# .NET</w:t>
+            </w:r>
           </w:p>
           <w:p>
             <w:pPr>
@@ -1553,7 +1520,7 @@
                   <v:path o:extrusionok="f" gradientshapeok="t" o:connecttype="rect"/>
                   <o:lock v:ext="edit" aspectratio="t"/>
                 </v:shapetype>
-                <v:shape id="_x0000_i1026" type="#_x0000_t75" alt="" style="width:102.5pt;height:58.85pt;mso-width-percent:0;mso-height-percent:0;mso-width-percent:0;mso-height-percent:0">
+                <v:shape id="_x0000_i1025" type="#_x0000_t75" alt="" style="width:102.5pt;height:58.75pt;mso-width-percent:0;mso-height-percent:0;mso-width-percent:0;mso-height-percent:0">
                   <v:imagedata r:id="rId10" o:title=""/>
                 </v:shape>
               </w:pict>
@@ -1649,7 +1616,7 @@
                 <w:color w:val="000000"/>
               </w:rPr>
               <w:pict w14:anchorId="15AE1FDA">
-                <v:shape id="_x0000_i1025" type="#_x0000_t75" alt="" style="width:80.95pt;height:78.85pt;mso-width-percent:0;mso-height-percent:0;mso-width-percent:0;mso-height-percent:0">
+                <v:shape id="_x0000_i1026" type="#_x0000_t75" alt="" style="width:80.85pt;height:79.05pt;mso-width-percent:0;mso-height-percent:0;mso-width-percent:0;mso-height-percent:0">
                   <v:imagedata r:id="rId11" o:title="2021-03_Badge_SF-Certified_Platform-Developer-II_500x490px"/>
                 </v:shape>
               </w:pict>
@@ -1929,7 +1896,79 @@
           <w:sz w:val="20"/>
           <w:szCs w:val="20"/>
         </w:rPr>
-        <w:t xml:space="preserve"> using Kafka and other technologies</w:t>
+        <w:t xml:space="preserve"> </w:t>
+      </w:r>
+      <w:r>
+        <w:rPr>
+          <w:rFonts w:ascii="Arial" w:hAnsi="Arial" w:cs="Arial"/>
+          <w:bCs/>
+          <w:sz w:val="20"/>
+          <w:szCs w:val="20"/>
+        </w:rPr>
+        <w:t>with</w:t>
+      </w:r>
+      <w:r>
+        <w:rPr>
+          <w:rFonts w:ascii="Arial" w:hAnsi="Arial" w:cs="Arial"/>
+          <w:bCs/>
+          <w:sz w:val="20"/>
+          <w:szCs w:val="20"/>
+        </w:rPr>
+        <w:t xml:space="preserve"> Confluent</w:t>
+      </w:r>
+      <w:r>
+        <w:rPr>
+          <w:rFonts w:ascii="Arial" w:hAnsi="Arial" w:cs="Arial"/>
+          <w:bCs/>
+          <w:sz w:val="20"/>
+          <w:szCs w:val="20"/>
+        </w:rPr>
+        <w:t xml:space="preserve"> Kafka</w:t>
+      </w:r>
+      <w:r>
+        <w:rPr>
+          <w:rFonts w:ascii="Arial" w:hAnsi="Arial" w:cs="Arial"/>
+          <w:bCs/>
+          <w:sz w:val="20"/>
+          <w:szCs w:val="20"/>
+        </w:rPr>
+        <w:t>, Splunk</w:t>
+      </w:r>
+      <w:r>
+        <w:rPr>
+          <w:rFonts w:ascii="Arial" w:hAnsi="Arial" w:cs="Arial"/>
+          <w:bCs/>
+          <w:sz w:val="20"/>
+          <w:szCs w:val="20"/>
+        </w:rPr>
+        <w:t>,</w:t>
+      </w:r>
+      <w:r>
+        <w:rPr>
+          <w:rFonts w:ascii="Arial" w:hAnsi="Arial" w:cs="Arial"/>
+          <w:bCs/>
+          <w:sz w:val="20"/>
+          <w:szCs w:val="20"/>
+        </w:rPr>
+        <w:t xml:space="preserve"> </w:t>
+      </w:r>
+      <w:r>
+        <w:rPr>
+          <w:rFonts w:ascii="Arial" w:hAnsi="Arial" w:cs="Arial"/>
+          <w:bCs/>
+          <w:sz w:val="20"/>
+          <w:szCs w:val="20"/>
+        </w:rPr>
+        <w:t>Informatica</w:t>
+      </w:r>
+      <w:r>
+        <w:rPr>
+          <w:rFonts w:ascii="Arial" w:hAnsi="Arial" w:cs="Arial"/>
+          <w:bCs/>
+          <w:sz w:val="20"/>
+          <w:szCs w:val="20"/>
+        </w:rPr>
+        <w:t xml:space="preserve"> and other technologies</w:t>
       </w:r>
       <w:r>
         <w:rPr>
@@ -2023,6 +2062,30 @@
           <w:szCs w:val="20"/>
         </w:rPr>
         <w:t>.</w:t>
+      </w:r>
+    </w:p>
+    <w:p>
+      <w:pPr>
+        <w:numPr>
+          <w:ilvl w:val="0"/>
+          <w:numId w:val="12"/>
+        </w:numPr>
+        <w:ind w:left="720" w:hanging="180"/>
+        <w:rPr>
+          <w:rFonts w:ascii="Arial" w:hAnsi="Arial" w:cs="Arial"/>
+          <w:bCs/>
+          <w:sz w:val="20"/>
+          <w:szCs w:val="20"/>
+        </w:rPr>
+      </w:pPr>
+      <w:r>
+        <w:rPr>
+          <w:rFonts w:ascii="Arial" w:hAnsi="Arial" w:cs="Arial"/>
+          <w:bCs/>
+          <w:sz w:val="20"/>
+          <w:szCs w:val="20"/>
+        </w:rPr>
+        <w:t>Implemented Change Data Capture capabilities and integrated multiple systems.</w:t>
       </w:r>
     </w:p>
     <w:p>
@@ -2447,6 +2510,18 @@
           <w:szCs w:val="20"/>
         </w:rPr>
       </w:pPr>
+      <w:r>
+        <w:rPr>
+          <w:rFonts w:ascii="Arial" w:hAnsi="Arial" w:cs="Arial"/>
+          <w:b/>
+          <w:bCs/>
+          <w:smallCaps/>
+          <w:color w:val="000000"/>
+          <w:sz w:val="20"/>
+          <w:szCs w:val="20"/>
+        </w:rPr>
+        <w:br w:type="page"/>
+      </w:r>
     </w:p>
     <w:tbl>
       <w:tblPr>
@@ -2474,7 +2549,6 @@
                 <w:szCs w:val="20"/>
               </w:rPr>
             </w:pPr>
-            <w:proofErr w:type="spellStart"/>
             <w:r>
               <w:rPr>
                 <w:rFonts w:ascii="Arial" w:hAnsi="Arial" w:cs="Arial"/>
@@ -2485,7 +2559,6 @@
               </w:rPr>
               <w:t>CapGemini</w:t>
             </w:r>
-            <w:proofErr w:type="spellEnd"/>
             <w:r>
               <w:rPr>
                 <w:rFonts w:ascii="Arial" w:hAnsi="Arial" w:cs="Arial"/>
@@ -2637,7 +2710,6 @@
           <w:sz w:val="20"/>
           <w:szCs w:val="20"/>
         </w:rPr>
-        <w:lastRenderedPageBreak/>
         <w:t>Presented technical alternatives and recommendations aligned with the client’s business and technology requirements.</w:t>
       </w:r>
     </w:p>
@@ -2842,27 +2914,7 @@
           <w:sz w:val="20"/>
           <w:szCs w:val="20"/>
         </w:rPr>
-        <w:t xml:space="preserve">Contributed to project estimating, </w:t>
-      </w:r>
-      <w:proofErr w:type="gramStart"/>
-      <w:r>
-        <w:rPr>
-          <w:rFonts w:ascii="Arial" w:hAnsi="Arial" w:cs="Arial"/>
-          <w:bCs/>
-          <w:sz w:val="20"/>
-          <w:szCs w:val="20"/>
-        </w:rPr>
-        <w:t>planning</w:t>
-      </w:r>
-      <w:proofErr w:type="gramEnd"/>
-      <w:r>
-        <w:rPr>
-          <w:rFonts w:ascii="Arial" w:hAnsi="Arial" w:cs="Arial"/>
-          <w:bCs/>
-          <w:sz w:val="20"/>
-          <w:szCs w:val="20"/>
-        </w:rPr>
-        <w:t xml:space="preserve"> and staffing activities</w:t>
+        <w:t>Contributed to project estimating, planning and staffing activities</w:t>
       </w:r>
       <w:r>
         <w:rPr>
@@ -3112,27 +3164,7 @@
           <w:sz w:val="20"/>
           <w:szCs w:val="20"/>
         </w:rPr>
-        <w:t xml:space="preserve"> flagship purchase </w:t>
-      </w:r>
-      <w:proofErr w:type="spellStart"/>
-      <w:r>
-        <w:rPr>
-          <w:rFonts w:ascii="Arial" w:hAnsi="Arial" w:cs="Arial"/>
-          <w:bCs/>
-          <w:sz w:val="20"/>
-          <w:szCs w:val="20"/>
-        </w:rPr>
-        <w:t>nCino</w:t>
-      </w:r>
-      <w:proofErr w:type="spellEnd"/>
-      <w:r>
-        <w:rPr>
-          <w:rFonts w:ascii="Arial" w:hAnsi="Arial" w:cs="Arial"/>
-          <w:bCs/>
-          <w:sz w:val="20"/>
-          <w:szCs w:val="20"/>
-        </w:rPr>
-        <w:t xml:space="preserve"> – bank operating system on Salesforce platform</w:t>
+        <w:t xml:space="preserve"> flagship purchase nCino – bank operating system on Salesforce platform</w:t>
       </w:r>
       <w:r>
         <w:rPr>
@@ -4025,18 +4057,8 @@
           <w:sz w:val="20"/>
           <w:szCs w:val="20"/>
         </w:rPr>
-        <w:t xml:space="preserve">on a day-to-day </w:t>
-      </w:r>
-      <w:proofErr w:type="gramStart"/>
-      <w:r>
-        <w:rPr>
-          <w:rFonts w:ascii="Arial" w:hAnsi="Arial" w:cs="Arial"/>
-          <w:sz w:val="20"/>
-          <w:szCs w:val="20"/>
-        </w:rPr>
-        <w:t>basis</w:t>
-      </w:r>
-      <w:proofErr w:type="gramEnd"/>
+        <w:t>on a day-to-day basis</w:t>
+      </w:r>
     </w:p>
     <w:p>
       <w:pPr>
@@ -4090,18 +4112,8 @@
           <w:sz w:val="20"/>
           <w:szCs w:val="20"/>
         </w:rPr>
-        <w:t xml:space="preserve">experts and business users to develop/validate </w:t>
-      </w:r>
-      <w:proofErr w:type="gramStart"/>
-      <w:r>
-        <w:rPr>
-          <w:rFonts w:ascii="Arial" w:hAnsi="Arial" w:cs="Arial"/>
-          <w:sz w:val="20"/>
-          <w:szCs w:val="20"/>
-        </w:rPr>
-        <w:t>requirements</w:t>
-      </w:r>
-      <w:proofErr w:type="gramEnd"/>
+        <w:t>experts and business users to develop/validate requirements</w:t>
+      </w:r>
     </w:p>
     <w:p>
       <w:pPr>
@@ -4123,25 +4135,7 @@
           <w:sz w:val="20"/>
           <w:szCs w:val="20"/>
         </w:rPr>
-        <w:t xml:space="preserve">Worked on integration with several external applications including </w:t>
-      </w:r>
-      <w:proofErr w:type="spellStart"/>
-      <w:r>
-        <w:rPr>
-          <w:rFonts w:ascii="Arial" w:hAnsi="Arial" w:cs="Arial"/>
-          <w:sz w:val="20"/>
-          <w:szCs w:val="20"/>
-        </w:rPr>
-        <w:t>CallidusCloud</w:t>
-      </w:r>
-      <w:proofErr w:type="spellEnd"/>
-      <w:r>
-        <w:rPr>
-          <w:rFonts w:ascii="Arial" w:hAnsi="Arial" w:cs="Arial"/>
-          <w:sz w:val="20"/>
-          <w:szCs w:val="20"/>
-        </w:rPr>
-        <w:t xml:space="preserve"> CPQ, Seal, Aria etc.</w:t>
+        <w:t>Worked on integration with several external applications including CallidusCloud CPQ, Seal, Aria etc.</w:t>
       </w:r>
     </w:p>
     <w:p>
@@ -4445,25 +4439,7 @@
           <w:sz w:val="20"/>
           <w:szCs w:val="20"/>
         </w:rPr>
-        <w:t xml:space="preserve">It is a flagship product of the company that offers powerfully comprehensive and flexible tax billing, collection and management solution that helps government offices to </w:t>
-      </w:r>
-      <w:proofErr w:type="gramStart"/>
-      <w:r>
-        <w:rPr>
-          <w:rFonts w:ascii="Arial" w:hAnsi="Arial" w:cs="Arial"/>
-          <w:sz w:val="20"/>
-          <w:szCs w:val="20"/>
-        </w:rPr>
-        <w:t>accurately and fairly apply property taxes</w:t>
-      </w:r>
-      <w:proofErr w:type="gramEnd"/>
-      <w:r>
-        <w:rPr>
-          <w:rFonts w:ascii="Arial" w:hAnsi="Arial" w:cs="Arial"/>
-          <w:sz w:val="20"/>
-          <w:szCs w:val="20"/>
-        </w:rPr>
-        <w:t xml:space="preserve"> across their jurisdiction.</w:t>
+        <w:t>It is a flagship product of the company that offers powerfully comprehensive and flexible tax billing, collection and management solution that helps government offices to accurately and fairly apply property taxes across their jurisdiction.</w:t>
       </w:r>
       <w:r>
         <w:rPr>
@@ -4643,58 +4619,44 @@
     <w:p>
       <w:pPr>
         <w:ind w:left="360"/>
-        <w:jc w:val="both"/>
         <w:rPr>
           <w:rFonts w:ascii="Arial" w:hAnsi="Arial" w:cs="Arial"/>
           <w:b/>
           <w:bCs/>
           <w:sz w:val="20"/>
           <w:szCs w:val="20"/>
-          <w:highlight w:val="lightGray"/>
-        </w:rPr>
-      </w:pPr>
+        </w:rPr>
+      </w:pPr>
+      <w:r>
+        <w:rPr>
+          <w:rFonts w:ascii="Arial" w:hAnsi="Arial" w:cs="Arial"/>
+          <w:b/>
+          <w:bCs/>
+          <w:sz w:val="20"/>
+          <w:szCs w:val="20"/>
+        </w:rPr>
+        <w:t>Car</w:t>
+      </w:r>
+      <w:r>
+        <w:rPr>
+          <w:rFonts w:ascii="Arial" w:hAnsi="Arial" w:cs="Arial"/>
+          <w:b/>
+          <w:bCs/>
+          <w:sz w:val="20"/>
+          <w:szCs w:val="20"/>
+        </w:rPr>
+        <w:t>d Processing Solutions Portal</w:t>
+      </w:r>
     </w:p>
     <w:p>
       <w:pPr>
-        <w:ind w:left="360"/>
+        <w:ind w:left="540"/>
         <w:rPr>
           <w:rFonts w:ascii="Arial" w:hAnsi="Arial" w:cs="Arial"/>
           <w:b/>
           <w:bCs/>
           <w:sz w:val="20"/>
           <w:szCs w:val="20"/>
-        </w:rPr>
-      </w:pPr>
-      <w:r>
-        <w:rPr>
-          <w:rFonts w:ascii="Arial" w:hAnsi="Arial" w:cs="Arial"/>
-          <w:b/>
-          <w:bCs/>
-          <w:sz w:val="20"/>
-          <w:szCs w:val="20"/>
-        </w:rPr>
-        <w:t>Car</w:t>
-      </w:r>
-      <w:r>
-        <w:rPr>
-          <w:rFonts w:ascii="Arial" w:hAnsi="Arial" w:cs="Arial"/>
-          <w:b/>
-          <w:bCs/>
-          <w:sz w:val="20"/>
-          <w:szCs w:val="20"/>
-        </w:rPr>
-        <w:t>d Processing Solutions Portal</w:t>
-      </w:r>
-    </w:p>
-    <w:p>
-      <w:pPr>
-        <w:ind w:left="540"/>
-        <w:rPr>
-          <w:rFonts w:ascii="Arial" w:hAnsi="Arial" w:cs="Arial"/>
-          <w:b/>
-          <w:bCs/>
-          <w:sz w:val="20"/>
-          <w:szCs w:val="20"/>
           <w:highlight w:val="lightGray"/>
         </w:rPr>
       </w:pPr>
@@ -4720,18 +4682,8 @@
           <w:sz w:val="20"/>
           <w:szCs w:val="20"/>
         </w:rPr>
-        <w:t xml:space="preserve"> transaction history, </w:t>
-      </w:r>
-      <w:proofErr w:type="gramStart"/>
-      <w:r>
-        <w:rPr>
-          <w:rFonts w:ascii="Arial" w:hAnsi="Arial" w:cs="Arial"/>
-          <w:sz w:val="20"/>
-          <w:szCs w:val="20"/>
-        </w:rPr>
-        <w:t>rules</w:t>
-      </w:r>
-      <w:proofErr w:type="gramEnd"/>
+        <w:t xml:space="preserve"> transaction history, rules</w:t>
+      </w:r>
       <w:r>
         <w:rPr>
           <w:rFonts w:ascii="Arial" w:hAnsi="Arial" w:cs="Arial"/>

</xml_diff>

<commit_message>
Jan 21st 2024 - Update
</commit_message>
<xml_diff>
--- a/Resume - File/Sanket Vaidya - Salesforce TA.docx
+++ b/Resume - File/Sanket Vaidya - Salesforce TA.docx
@@ -541,6 +541,15 @@
           <w:szCs w:val="20"/>
         </w:rPr>
         <w:t>, MuleSoft</w:t>
+      </w:r>
+      <w:r>
+        <w:rPr>
+          <w:rFonts w:ascii="Arial" w:hAnsi="Arial" w:cs="Arial"/>
+          <w:color w:val="000000"/>
+          <w:sz w:val="20"/>
+          <w:szCs w:val="20"/>
+        </w:rPr>
+        <w:t>, Service Cloud, Sales Cloud</w:t>
       </w:r>
     </w:p>
     <w:p>
@@ -1520,7 +1529,7 @@
                   <v:path o:extrusionok="f" gradientshapeok="t" o:connecttype="rect"/>
                   <o:lock v:ext="edit" aspectratio="t"/>
                 </v:shapetype>
-                <v:shape id="_x0000_i1025" type="#_x0000_t75" alt="" style="width:102.5pt;height:58.75pt;mso-width-percent:0;mso-height-percent:0;mso-width-percent:0;mso-height-percent:0">
+                <v:shape id="_x0000_i1025" type="#_x0000_t75" alt="" style="width:102.75pt;height:58.5pt;mso-width-percent:0;mso-height-percent:0;mso-width-percent:0;mso-height-percent:0">
                   <v:imagedata r:id="rId10" o:title=""/>
                 </v:shape>
               </w:pict>
@@ -1616,7 +1625,7 @@
                 <w:color w:val="000000"/>
               </w:rPr>
               <w:pict w14:anchorId="15AE1FDA">
-                <v:shape id="_x0000_i1026" type="#_x0000_t75" alt="" style="width:80.85pt;height:79.05pt;mso-width-percent:0;mso-height-percent:0;mso-width-percent:0;mso-height-percent:0">
+                <v:shape id="_x0000_i1026" type="#_x0000_t75" alt="" style="width:81pt;height:78.75pt;mso-width-percent:0;mso-height-percent:0;mso-width-percent:0;mso-height-percent:0">
                   <v:imagedata r:id="rId11" o:title="2021-03_Badge_SF-Certified_Platform-Developer-II_500x490px"/>
                 </v:shape>
               </w:pict>
@@ -2001,7 +2010,25 @@
           <w:sz w:val="20"/>
           <w:szCs w:val="20"/>
         </w:rPr>
-        <w:t>Led several different teams in collaborating and delivering successfully implemented solutions.</w:t>
+        <w:t xml:space="preserve">Led </w:t>
+      </w:r>
+      <w:r>
+        <w:rPr>
+          <w:rFonts w:ascii="Arial" w:hAnsi="Arial" w:cs="Arial"/>
+          <w:bCs/>
+          <w:sz w:val="20"/>
+          <w:szCs w:val="20"/>
+        </w:rPr>
+        <w:t>multiple</w:t>
+      </w:r>
+      <w:r>
+        <w:rPr>
+          <w:rFonts w:ascii="Arial" w:hAnsi="Arial" w:cs="Arial"/>
+          <w:bCs/>
+          <w:sz w:val="20"/>
+          <w:szCs w:val="20"/>
+        </w:rPr>
+        <w:t xml:space="preserve"> different teams in collaborating and delivering successfully implemented solutions.</w:t>
       </w:r>
     </w:p>
     <w:p>
@@ -2025,7 +2052,52 @@
           <w:sz w:val="20"/>
           <w:szCs w:val="20"/>
         </w:rPr>
-        <w:t>Worked with clients to address and tackle a wide variety of technical challenges</w:t>
+        <w:t>A</w:t>
+      </w:r>
+      <w:r>
+        <w:rPr>
+          <w:rFonts w:ascii="Arial" w:hAnsi="Arial" w:cs="Arial"/>
+          <w:bCs/>
+          <w:sz w:val="20"/>
+          <w:szCs w:val="20"/>
+        </w:rPr>
+        <w:t>ddress</w:t>
+      </w:r>
+      <w:r>
+        <w:rPr>
+          <w:rFonts w:ascii="Arial" w:hAnsi="Arial" w:cs="Arial"/>
+          <w:bCs/>
+          <w:sz w:val="20"/>
+          <w:szCs w:val="20"/>
+        </w:rPr>
+        <w:t>ed</w:t>
+      </w:r>
+      <w:r>
+        <w:rPr>
+          <w:rFonts w:ascii="Arial" w:hAnsi="Arial" w:cs="Arial"/>
+          <w:bCs/>
+          <w:sz w:val="20"/>
+          <w:szCs w:val="20"/>
+        </w:rPr>
+        <w:t xml:space="preserve"> and tackle</w:t>
+      </w:r>
+      <w:r>
+        <w:rPr>
+          <w:rFonts w:ascii="Arial" w:hAnsi="Arial" w:cs="Arial"/>
+          <w:bCs/>
+          <w:sz w:val="20"/>
+          <w:szCs w:val="20"/>
+        </w:rPr>
+        <w:t>d</w:t>
+      </w:r>
+      <w:r>
+        <w:rPr>
+          <w:rFonts w:ascii="Arial" w:hAnsi="Arial" w:cs="Arial"/>
+          <w:bCs/>
+          <w:sz w:val="20"/>
+          <w:szCs w:val="20"/>
+        </w:rPr>
+        <w:t xml:space="preserve"> a wide variety of technical challenges</w:t>
       </w:r>
       <w:r>
         <w:rPr>
@@ -2914,7 +2986,43 @@
           <w:sz w:val="20"/>
           <w:szCs w:val="20"/>
         </w:rPr>
-        <w:t>Contributed to project estimating, planning and staffing activities</w:t>
+        <w:t>Contributed to project estimating</w:t>
+      </w:r>
+      <w:r>
+        <w:rPr>
+          <w:rFonts w:ascii="Arial" w:hAnsi="Arial" w:cs="Arial"/>
+          <w:bCs/>
+          <w:sz w:val="20"/>
+          <w:szCs w:val="20"/>
+        </w:rPr>
+        <w:t xml:space="preserve"> and</w:t>
+      </w:r>
+      <w:r>
+        <w:rPr>
+          <w:rFonts w:ascii="Arial" w:hAnsi="Arial" w:cs="Arial"/>
+          <w:bCs/>
+          <w:sz w:val="20"/>
+          <w:szCs w:val="20"/>
+        </w:rPr>
+        <w:t xml:space="preserve"> planning</w:t>
+      </w:r>
+      <w:r>
+        <w:rPr>
+          <w:rFonts w:ascii="Arial" w:hAnsi="Arial" w:cs="Arial"/>
+          <w:bCs/>
+          <w:sz w:val="20"/>
+          <w:szCs w:val="20"/>
+        </w:rPr>
+        <w:t xml:space="preserve"> </w:t>
+      </w:r>
+      <w:r>
+        <w:rPr>
+          <w:rFonts w:ascii="Arial" w:hAnsi="Arial" w:cs="Arial"/>
+          <w:bCs/>
+          <w:sz w:val="20"/>
+          <w:szCs w:val="20"/>
+        </w:rPr>
+        <w:t>activities</w:t>
       </w:r>
       <w:r>
         <w:rPr>
@@ -3104,7 +3212,25 @@
           <w:sz w:val="20"/>
           <w:szCs w:val="20"/>
         </w:rPr>
-        <w:t>Technical Architect/Sr. Developer/Release Engineer</w:t>
+        <w:t xml:space="preserve">Salesforce </w:t>
+      </w:r>
+      <w:r>
+        <w:rPr>
+          <w:rFonts w:ascii="Arial" w:hAnsi="Arial" w:cs="Arial"/>
+          <w:bCs/>
+          <w:sz w:val="20"/>
+          <w:szCs w:val="20"/>
+        </w:rPr>
+        <w:t>Technical Architect/Sr. Developer</w:t>
+      </w:r>
+      <w:r>
+        <w:rPr>
+          <w:rFonts w:ascii="Arial" w:hAnsi="Arial" w:cs="Arial"/>
+          <w:bCs/>
+          <w:sz w:val="20"/>
+          <w:szCs w:val="20"/>
+        </w:rPr>
+        <w:t xml:space="preserve"> </w:t>
       </w:r>
       <w:r>
         <w:rPr>
@@ -3490,16 +3616,7 @@
           <w:sz w:val="20"/>
           <w:szCs w:val="20"/>
         </w:rPr>
-        <w:t>Salesforce</w:t>
-      </w:r>
-      <w:r>
-        <w:rPr>
-          <w:rFonts w:ascii="Arial" w:hAnsi="Arial" w:cs="Arial"/>
-          <w:bCs/>
-          <w:sz w:val="20"/>
-          <w:szCs w:val="20"/>
-        </w:rPr>
-        <w:t xml:space="preserve"> </w:t>
+        <w:t xml:space="preserve">Salesforce </w:t>
       </w:r>
       <w:r>
         <w:rPr>
@@ -4057,7 +4174,15 @@
           <w:sz w:val="20"/>
           <w:szCs w:val="20"/>
         </w:rPr>
-        <w:t>on a day-to-day basis</w:t>
+        <w:t xml:space="preserve">on a day-to-day </w:t>
+      </w:r>
+      <w:r>
+        <w:rPr>
+          <w:rFonts w:ascii="Arial" w:hAnsi="Arial" w:cs="Arial"/>
+          <w:sz w:val="20"/>
+          <w:szCs w:val="20"/>
+        </w:rPr>
+        <w:t>basis.</w:t>
       </w:r>
     </w:p>
     <w:p>
@@ -4112,7 +4237,15 @@
           <w:sz w:val="20"/>
           <w:szCs w:val="20"/>
         </w:rPr>
-        <w:t>experts and business users to develop/validate requirements</w:t>
+        <w:t xml:space="preserve">experts and business users to develop/validate </w:t>
+      </w:r>
+      <w:r>
+        <w:rPr>
+          <w:rFonts w:ascii="Arial" w:hAnsi="Arial" w:cs="Arial"/>
+          <w:sz w:val="20"/>
+          <w:szCs w:val="20"/>
+        </w:rPr>
+        <w:t>requirements.</w:t>
       </w:r>
     </w:p>
     <w:p>
@@ -4135,7 +4268,23 @@
           <w:sz w:val="20"/>
           <w:szCs w:val="20"/>
         </w:rPr>
-        <w:t>Worked on integration with several external applications including CallidusCloud CPQ, Seal, Aria etc.</w:t>
+        <w:t xml:space="preserve">Worked on integration with several external applications including </w:t>
+      </w:r>
+      <w:r>
+        <w:rPr>
+          <w:rFonts w:ascii="Arial" w:hAnsi="Arial" w:cs="Arial"/>
+          <w:sz w:val="20"/>
+          <w:szCs w:val="20"/>
+        </w:rPr>
+        <w:t>Callidus Cloud</w:t>
+      </w:r>
+      <w:r>
+        <w:rPr>
+          <w:rFonts w:ascii="Arial" w:hAnsi="Arial" w:cs="Arial"/>
+          <w:sz w:val="20"/>
+          <w:szCs w:val="20"/>
+        </w:rPr>
+        <w:t xml:space="preserve"> CPQ, Seal, Aria etc.</w:t>
       </w:r>
     </w:p>
     <w:p>

</xml_diff>